<commit_message>
code review, design doc changed
</commit_message>
<xml_diff>
--- a/DesignDocument.docx
+++ b/DesignDocument.docx
@@ -257,6 +257,79 @@
         <w:pStyle w:val="NoSpacing"/>
       </w:pPr>
       <w:r>
+        <w:t>Teil 2a: Das Ganze in Forms</w:t>
+      </w:r>
+    </w:p>
+    <w:p>
+      <w:pPr>
+        <w:pStyle w:val="NoSpacing"/>
+        <w:numPr>
+          <w:ilvl w:val="0"/>
+          <w:numId w:val="3"/>
+        </w:numPr>
+      </w:pPr>
+      <w:r>
+        <w:t>Erstelle eine WinForms Anwendung, die die Forecast-Methode benutzt.</w:t>
+      </w:r>
+    </w:p>
+    <w:p>
+      <w:pPr>
+        <w:pStyle w:val="NoSpacing"/>
+        <w:numPr>
+          <w:ilvl w:val="0"/>
+          <w:numId w:val="3"/>
+        </w:numPr>
+      </w:pPr>
+      <w:r>
+        <w:t>Die Anwendung soll max. Ein Fenster haben</w:t>
+      </w:r>
+    </w:p>
+    <w:p>
+      <w:pPr>
+        <w:pStyle w:val="NoSpacing"/>
+        <w:numPr>
+          <w:ilvl w:val="0"/>
+          <w:numId w:val="3"/>
+        </w:numPr>
+      </w:pPr>
+      <w:r>
+        <w:t>Auf dem Fenster ist ein Eingabefeld, ein Search-Button, ein Resultatfeld und ein Exit-Button.</w:t>
+      </w:r>
+    </w:p>
+    <w:p>
+      <w:pPr>
+        <w:pStyle w:val="NoSpacing"/>
+        <w:numPr>
+          <w:ilvl w:val="0"/>
+          <w:numId w:val="3"/>
+        </w:numPr>
+      </w:pPr>
+      <w:r>
+        <w:t>Der Anwender gibt im Eingabefeld die PLZ ein und klickt auf Search, das Ergebnis wird im Resultatfeld angezeigt.</w:t>
+      </w:r>
+    </w:p>
+    <w:p>
+      <w:pPr>
+        <w:pStyle w:val="NoSpacing"/>
+        <w:numPr>
+          <w:ilvl w:val="0"/>
+          <w:numId w:val="3"/>
+        </w:numPr>
+      </w:pPr>
+      <w:r>
+        <w:t>Ein Klick auf Exit beendet das Programm.</w:t>
+      </w:r>
+    </w:p>
+    <w:p>
+      <w:pPr>
+        <w:pStyle w:val="NoSpacing"/>
+      </w:pPr>
+    </w:p>
+    <w:p>
+      <w:pPr>
+        <w:pStyle w:val="NoSpacing"/>
+      </w:pPr>
+      <w:r>
         <w:t>Teil 3: Art der Wettervorhersage</w:t>
       </w:r>
     </w:p>
@@ -365,6 +438,7 @@
         </w:numPr>
       </w:pPr>
       <w:r>
+        <w:lastRenderedPageBreak/>
         <w:t>Für diesen Menüpunkt ist noch keine Funktionalität vorhanden.</w:t>
       </w:r>
     </w:p>
@@ -415,7 +489,6 @@
         </w:numPr>
       </w:pPr>
       <w:r>
-        <w:lastRenderedPageBreak/>
         <w:t>Im Konsolenprogramm werden alle Menüpunkte mit den entsprechenden Methoden in der Lib verbunden. Jeder Menüpunkt liefert nach Eingabe entsprechende</w:t>
       </w:r>
       <w:r>

</xml_diff>

<commit_message>
DesignDocument changed: use Forms
</commit_message>
<xml_diff>
--- a/DesignDocument.docx
+++ b/DesignDocument.docx
@@ -342,7 +342,19 @@
         </w:numPr>
       </w:pPr>
       <w:r>
-        <w:t xml:space="preserve">Im Konsolenprogramm kann der Benutzer in einem Menü auswählen, was er als Ergebnis haben will: </w:t>
+        <w:t xml:space="preserve">Im </w:t>
+      </w:r>
+      <w:r>
+        <w:t xml:space="preserve">Fenster </w:t>
+      </w:r>
+      <w:r>
+        <w:t xml:space="preserve">kann der Benutzer </w:t>
+      </w:r>
+      <w:r>
+        <w:t xml:space="preserve">über Radiobuttons </w:t>
+      </w:r>
+      <w:r>
+        <w:t xml:space="preserve">auswählen, was er als Ergebnis haben will: </w:t>
       </w:r>
     </w:p>
     <w:p>
@@ -426,7 +438,13 @@
         </w:numPr>
       </w:pPr>
       <w:r>
-        <w:t xml:space="preserve">Bei Menüpunkt 1 bekommt der Benutzer die gleiche Ausgabe wie bei Teil 2, bei der Auswahl anderer Punkte kommt die Meldung </w:t>
+        <w:t xml:space="preserve">Bei </w:t>
+      </w:r>
+      <w:r>
+        <w:t>Auswahl 1</w:t>
+      </w:r>
+      <w:r>
+        <w:t xml:space="preserve"> bekommt der Benutzer die gleiche Ausgabe wie bei Teil 2, bei der Auswahl anderer Punkte kommt die Meldung </w:t>
       </w:r>
     </w:p>
     <w:p>
@@ -438,7 +456,6 @@
         </w:numPr>
       </w:pPr>
       <w:r>
-        <w:lastRenderedPageBreak/>
         <w:t>Für diesen Menüpunkt ist noch keine Funktionalität vorhanden.</w:t>
       </w:r>
     </w:p>
@@ -489,13 +506,25 @@
         </w:numPr>
       </w:pPr>
       <w:r>
-        <w:t>Im Konsolenprogramm werden alle Menüpunkte mit den entsprechenden Methoden in der Lib verbunden. Jeder Menüpunkt liefert nach Eingabe entsprechende</w:t>
+        <w:t>Jede</w:t>
+      </w:r>
+      <w:r>
+        <w:t xml:space="preserve"> Einstellung des Radiobuttons </w:t>
+      </w:r>
+      <w:r>
+        <w:t>liefert nach Eingabe entsprechende</w:t>
       </w:r>
       <w:r>
         <w:t xml:space="preserve"> (zufällige)</w:t>
       </w:r>
       <w:r>
-        <w:t xml:space="preserve"> Daten zurück.</w:t>
+        <w:t xml:space="preserve"> Daten </w:t>
+      </w:r>
+      <w:r>
+        <w:t>im Resultatfeld zurück</w:t>
+      </w:r>
+      <w:r>
+        <w:t>.</w:t>
       </w:r>
     </w:p>
     <w:p>
@@ -526,19 +555,31 @@
         <w:t xml:space="preserve">Wenn das Programm gestartet wird, wird der Benutzer nach seinem Namen gefragt. </w:t>
       </w:r>
       <w:r>
-        <w:t>Der Name wird lokal gespeichert und beim nächsten Aufruf der App wird der Bnutzer mit Namen begrüßt.</w:t>
-      </w:r>
-    </w:p>
-    <w:p>
-      <w:pPr>
-        <w:pStyle w:val="NoSpacing"/>
-        <w:numPr>
-          <w:ilvl w:val="0"/>
-          <w:numId w:val="3"/>
-        </w:numPr>
-      </w:pPr>
-      <w:r>
-        <w:t>Bei jeder Menüwahl und Eingabe einer PLZ werden die zuletzt eingegebenen Daten ebenfalls lokal gespeichert.</w:t>
+        <w:t>Der Name wird lokal gespeichert und beim nächsten Aufruf der App wird der B</w:t>
+      </w:r>
+      <w:r>
+        <w:t>e</w:t>
+      </w:r>
+      <w:r>
+        <w:t>nutzer mit Namen begrüßt.</w:t>
+      </w:r>
+    </w:p>
+    <w:p>
+      <w:pPr>
+        <w:pStyle w:val="NoSpacing"/>
+        <w:numPr>
+          <w:ilvl w:val="0"/>
+          <w:numId w:val="3"/>
+        </w:numPr>
+      </w:pPr>
+      <w:r>
+        <w:t xml:space="preserve">Bei </w:t>
+      </w:r>
+      <w:r>
+        <w:t xml:space="preserve">jedem Search-Klick </w:t>
+      </w:r>
+      <w:r>
+        <w:t>werden die zuletzt eingegebenen Daten ebenfalls lokal gespeichert.</w:t>
       </w:r>
     </w:p>
     <w:p>
@@ -578,19 +619,40 @@
         </w:numPr>
       </w:pPr>
       <w:r>
-        <w:t>Ein neuer Menüpunkt „Favoriten“ wird hinzugefügt</w:t>
-      </w:r>
-    </w:p>
-    <w:p>
-      <w:pPr>
-        <w:pStyle w:val="NoSpacing"/>
-        <w:numPr>
-          <w:ilvl w:val="0"/>
-          <w:numId w:val="3"/>
-        </w:numPr>
-      </w:pPr>
-      <w:r>
-        <w:t>Der Benutzer kann eine Liste aus Postleitzahlen anlegen, für die er bei Programmstart automatisch das Wetter angezeigt bekommt.</w:t>
+        <w:t>Der Benutzer kann in einer Textbox eine Liste aus Postleitzahlen einfügen.</w:t>
+      </w:r>
+    </w:p>
+    <w:p>
+      <w:pPr>
+        <w:pStyle w:val="NoSpacing"/>
+        <w:numPr>
+          <w:ilvl w:val="0"/>
+          <w:numId w:val="3"/>
+        </w:numPr>
+      </w:pPr>
+      <w:r>
+        <w:t>F</w:t>
+      </w:r>
+      <w:r>
+        <w:t>ür die</w:t>
+      </w:r>
+      <w:r>
+        <w:t>se</w:t>
+      </w:r>
+      <w:r>
+        <w:t xml:space="preserve"> </w:t>
+      </w:r>
+      <w:r>
+        <w:t xml:space="preserve">Postleitzahlen wird </w:t>
+      </w:r>
+      <w:r>
+        <w:t xml:space="preserve">bei Programmstart </w:t>
+      </w:r>
+      <w:r>
+        <w:t xml:space="preserve">in iner Liste </w:t>
+      </w:r>
+      <w:r>
+        <w:t xml:space="preserve">automatisch das Wetter angezeigt </w:t>
       </w:r>
     </w:p>
     <w:p>

</xml_diff>

<commit_message>
DesignDocument: added Teil 4a
</commit_message>
<xml_diff>
--- a/DesignDocument.docx
+++ b/DesignDocument.docx
@@ -525,6 +525,31 @@
       </w:r>
       <w:r>
         <w:t>.</w:t>
+      </w:r>
+    </w:p>
+    <w:p>
+      <w:pPr>
+        <w:pStyle w:val="NoSpacing"/>
+      </w:pPr>
+    </w:p>
+    <w:p>
+      <w:pPr>
+        <w:pStyle w:val="NoSpacing"/>
+      </w:pPr>
+      <w:r>
+        <w:t xml:space="preserve">Teil 4a: Temperatur in Kelvin </w:t>
+      </w:r>
+    </w:p>
+    <w:p>
+      <w:pPr>
+        <w:pStyle w:val="NoSpacing"/>
+        <w:numPr>
+          <w:ilvl w:val="0"/>
+          <w:numId w:val="3"/>
+        </w:numPr>
+      </w:pPr>
+      <w:r>
+        <w:t>Der Benutzer kann über einen Radiobutton einstellen, ob er die Temperatur in Grad Celsius oder in Kelvin sehen will.</w:t>
       </w:r>
     </w:p>
     <w:p>

</xml_diff>